<commit_message>
updated link to github in word docs
</commit_message>
<xml_diff>
--- a/Labs/Lab 1/Fabic In A Day Lab Instructions - Lab 1.docx
+++ b/Labs/Lab 1/Fabic In A Day Lab Instructions - Lab 1.docx
@@ -139,7 +139,18 @@
           <w:sz w:val="72"/>
           <w:szCs w:val="72"/>
         </w:rPr>
-        <w:t xml:space="preserve"> – Lab 1</w:t>
+        <w:t xml:space="preserve"> – </w:t>
+      </w:r>
+      <w:r>
+        <w:rPr>
+          <w:rFonts w:asciiTheme="majorHAnsi" w:hAnsiTheme="majorHAnsi" w:cstheme="majorHAnsi"/>
+          <w:b/>
+          <w:bCs/>
+          <w:color w:val="2F5496"/>
+          <w:sz w:val="72"/>
+          <w:szCs w:val="72"/>
+        </w:rPr>
+        <w:t>Lab 1</w:t>
       </w:r>
     </w:p>
     <w:p>
@@ -186,24 +197,203 @@
         </w:rPr>
       </w:pPr>
     </w:p>
+    <w:p/>
     <w:p>
       <w:pPr>
         <w:pStyle w:val="NoSpacing"/>
         <w:rPr>
-          <w:rFonts w:asciiTheme="majorHAnsi" w:hAnsiTheme="majorHAnsi" w:cstheme="majorHAnsi"/>
-          <w:color w:val="2F5496"/>
-          <w:sz w:val="72"/>
-          <w:szCs w:val="72"/>
-        </w:rPr>
-      </w:pPr>
-      <w:r>
-        <w:rPr>
-          <w:rFonts w:asciiTheme="majorHAnsi" w:hAnsiTheme="majorHAnsi" w:cstheme="majorHAnsi"/>
-          <w:color w:val="2F5496"/>
+          <w:rFonts w:asciiTheme="majorHAnsi" w:hAnsiTheme="majorHAnsi" w:cstheme="majorBidi"/>
+          <w:color w:val="2F5496" w:themeColor="accent1" w:themeShade="BF"/>
           <w:sz w:val="32"/>
           <w:szCs w:val="32"/>
         </w:rPr>
-        <w:t>Prepared by: Will Crayger</w:t>
+      </w:pPr>
+      <w:r>
+        <w:rPr>
+          <w:rFonts w:asciiTheme="majorHAnsi" w:hAnsiTheme="majorHAnsi" w:cstheme="majorBidi"/>
+          <w:b/>
+          <w:bCs/>
+          <w:color w:val="2F5496" w:themeColor="accent1" w:themeShade="BF"/>
+          <w:sz w:val="32"/>
+          <w:szCs w:val="32"/>
+        </w:rPr>
+        <w:t>Author</w:t>
+      </w:r>
+      <w:r>
+        <w:rPr>
+          <w:rFonts w:asciiTheme="majorHAnsi" w:hAnsiTheme="majorHAnsi" w:cstheme="majorBidi"/>
+          <w:color w:val="2F5496" w:themeColor="accent1" w:themeShade="BF"/>
+          <w:sz w:val="32"/>
+          <w:szCs w:val="32"/>
+        </w:rPr>
+        <w:t>: Will Crayger</w:t>
+      </w:r>
+      <w:r>
+        <w:rPr>
+          <w:rFonts w:asciiTheme="majorHAnsi" w:hAnsiTheme="majorHAnsi" w:cstheme="majorBidi"/>
+          <w:color w:val="2F5496" w:themeColor="accent1" w:themeShade="BF"/>
+          <w:sz w:val="32"/>
+          <w:szCs w:val="32"/>
+        </w:rPr>
+        <w:t xml:space="preserve"> </w:t>
+      </w:r>
+    </w:p>
+    <w:p>
+      <w:pPr>
+        <w:pStyle w:val="NoSpacing"/>
+        <w:rPr>
+          <w:rFonts w:ascii="Calibri Light" w:eastAsia="Calibri Light" w:hAnsi="Calibri Light" w:cs="Calibri Light"/>
+          <w:sz w:val="32"/>
+          <w:szCs w:val="32"/>
+        </w:rPr>
+      </w:pPr>
+      <w:r>
+        <w:rPr>
+          <w:rFonts w:asciiTheme="majorHAnsi" w:hAnsiTheme="majorHAnsi" w:cstheme="majorBidi"/>
+          <w:b/>
+          <w:bCs/>
+          <w:color w:val="2F5496" w:themeColor="accent1" w:themeShade="BF"/>
+          <w:sz w:val="32"/>
+          <w:szCs w:val="32"/>
+        </w:rPr>
+        <w:t>Email</w:t>
+      </w:r>
+      <w:r>
+        <w:rPr>
+          <w:rFonts w:asciiTheme="majorHAnsi" w:hAnsiTheme="majorHAnsi" w:cstheme="majorBidi"/>
+          <w:color w:val="2F5496" w:themeColor="accent1" w:themeShade="BF"/>
+          <w:sz w:val="32"/>
+          <w:szCs w:val="32"/>
+        </w:rPr>
+        <w:t xml:space="preserve">: </w:t>
+      </w:r>
+      <w:hyperlink r:id="rId8" w:history="1">
+        <w:hyperlink r:id="rId9" w:history="1">
+          <w:r>
+            <w:rPr>
+              <w:rStyle w:val="Hyperlink"/>
+              <w:rFonts w:ascii="Calibri Light" w:eastAsia="Calibri Light" w:hAnsi="Calibri Light" w:cs="Calibri Light"/>
+              <w:sz w:val="32"/>
+              <w:szCs w:val="32"/>
+            </w:rPr>
+            <w:t>wcrayger@lucidbi.co</w:t>
+          </w:r>
+        </w:hyperlink>
+      </w:hyperlink>
+    </w:p>
+    <w:p>
+      <w:pPr>
+        <w:pStyle w:val="NoSpacing"/>
+        <w:rPr>
+          <w:sz w:val="32"/>
+          <w:szCs w:val="32"/>
+        </w:rPr>
+      </w:pPr>
+      <w:r>
+        <w:rPr>
+          <w:rFonts w:asciiTheme="majorHAnsi" w:hAnsiTheme="majorHAnsi" w:cstheme="majorBidi"/>
+          <w:b/>
+          <w:bCs/>
+          <w:color w:val="2F5496" w:themeColor="accent1" w:themeShade="BF"/>
+          <w:sz w:val="32"/>
+          <w:szCs w:val="32"/>
+        </w:rPr>
+        <w:t>LinkedIn</w:t>
+      </w:r>
+      <w:r>
+        <w:rPr>
+          <w:rFonts w:asciiTheme="majorHAnsi" w:hAnsiTheme="majorHAnsi" w:cstheme="majorBidi"/>
+          <w:color w:val="2F5496" w:themeColor="accent1" w:themeShade="BF"/>
+          <w:sz w:val="32"/>
+          <w:szCs w:val="32"/>
+        </w:rPr>
+        <w:t xml:space="preserve">: </w:t>
+      </w:r>
+      <w:hyperlink r:id="rId10" w:history="1">
+        <w:r>
+          <w:rPr>
+            <w:rStyle w:val="Hyperlink"/>
+            <w:rFonts w:asciiTheme="majorHAnsi" w:hAnsiTheme="majorHAnsi" w:cstheme="majorBidi"/>
+            <w:sz w:val="32"/>
+            <w:szCs w:val="32"/>
+          </w:rPr>
+          <w:t>LinkedIn.com/in/</w:t>
+        </w:r>
+        <w:proofErr w:type="spellStart"/>
+        <w:r>
+          <w:rPr>
+            <w:rStyle w:val="Hyperlink"/>
+            <w:rFonts w:asciiTheme="majorHAnsi" w:hAnsiTheme="majorHAnsi" w:cstheme="majorBidi"/>
+            <w:sz w:val="32"/>
+            <w:szCs w:val="32"/>
+          </w:rPr>
+          <w:t>willcrayger</w:t>
+        </w:r>
+        <w:proofErr w:type="spellEnd"/>
+        <w:r>
+          <w:rPr>
+            <w:rStyle w:val="Hyperlink"/>
+            <w:rFonts w:asciiTheme="majorHAnsi" w:hAnsiTheme="majorHAnsi" w:cstheme="majorBidi"/>
+            <w:sz w:val="32"/>
+            <w:szCs w:val="32"/>
+          </w:rPr>
+          <w:t>/</w:t>
+        </w:r>
+      </w:hyperlink>
+    </w:p>
+    <w:p>
+      <w:pPr>
+        <w:pStyle w:val="NoSpacing"/>
+        <w:rPr>
+          <w:rFonts w:asciiTheme="majorHAnsi" w:hAnsiTheme="majorHAnsi" w:cstheme="majorBidi"/>
+          <w:b/>
+          <w:bCs/>
+          <w:color w:val="2F5496" w:themeColor="accent1" w:themeShade="BF"/>
+          <w:sz w:val="32"/>
+          <w:szCs w:val="32"/>
+        </w:rPr>
+      </w:pPr>
+      <w:r>
+        <w:rPr>
+          <w:rFonts w:asciiTheme="majorHAnsi" w:hAnsiTheme="majorHAnsi" w:cstheme="majorBidi"/>
+          <w:b/>
+          <w:bCs/>
+          <w:color w:val="2F5496" w:themeColor="accent1" w:themeShade="BF"/>
+          <w:sz w:val="32"/>
+          <w:szCs w:val="32"/>
+        </w:rPr>
+        <w:t>Course Material</w:t>
+      </w:r>
+      <w:r>
+        <w:rPr>
+          <w:rFonts w:asciiTheme="majorHAnsi" w:hAnsiTheme="majorHAnsi" w:cstheme="majorBidi"/>
+          <w:color w:val="2F5496" w:themeColor="accent1" w:themeShade="BF"/>
+          <w:sz w:val="32"/>
+          <w:szCs w:val="32"/>
+        </w:rPr>
+        <w:t xml:space="preserve">: </w:t>
+      </w:r>
+      <w:hyperlink r:id="rId11" w:history="1">
+        <w:r>
+          <w:rPr>
+            <w:rStyle w:val="Hyperlink"/>
+            <w:rFonts w:asciiTheme="majorHAnsi" w:hAnsiTheme="majorHAnsi" w:cstheme="majorBidi"/>
+            <w:sz w:val="32"/>
+            <w:szCs w:val="32"/>
+          </w:rPr>
+          <w:t>GitHub.com/Lucid-Will/FabCon-EU-Zero-To-Hero-with-Fabric</w:t>
+        </w:r>
+      </w:hyperlink>
+      <w:r>
+        <w:rPr>
+          <w:rFonts w:asciiTheme="majorHAnsi" w:hAnsiTheme="majorHAnsi" w:cstheme="majorBidi"/>
+          <w:b/>
+          <w:bCs/>
+          <w:color w:val="2F5496" w:themeColor="accent1" w:themeShade="BF"/>
+          <w:sz w:val="32"/>
+          <w:szCs w:val="32"/>
+        </w:rPr>
+        <w:t xml:space="preserve"> </w:t>
       </w:r>
     </w:p>
     <w:p/>
@@ -237,7 +427,6 @@
         <w:pStyle w:val="Heading1"/>
       </w:pPr>
       <w:r>
-        <w:lastRenderedPageBreak/>
         <w:t>Working with Fabric Lakehouse – Creating your Lakehouse</w:t>
       </w:r>
     </w:p>
@@ -281,7 +470,7 @@
         </w:rPr>
         <w:t xml:space="preserve"> </w:t>
       </w:r>
-      <w:hyperlink r:id="rId8" w:history="1">
+      <w:hyperlink r:id="rId12" w:history="1">
         <w:r>
           <w:rPr>
             <w:rStyle w:val="Hyperlink"/>
@@ -333,7 +522,7 @@
                     <pic:cNvPicPr/>
                   </pic:nvPicPr>
                   <pic:blipFill>
-                    <a:blip r:embed="rId9"/>
+                    <a:blip r:embed="rId13"/>
                     <a:stretch>
                       <a:fillRect/>
                     </a:stretch>
@@ -392,7 +581,7 @@
                     <pic:cNvPicPr/>
                   </pic:nvPicPr>
                   <pic:blipFill>
-                    <a:blip r:embed="rId10"/>
+                    <a:blip r:embed="rId14"/>
                     <a:stretch>
                       <a:fillRect/>
                     </a:stretch>
@@ -449,7 +638,7 @@
                     <pic:cNvPicPr/>
                   </pic:nvPicPr>
                   <pic:blipFill>
-                    <a:blip r:embed="rId11"/>
+                    <a:blip r:embed="rId15"/>
                     <a:stretch>
                       <a:fillRect/>
                     </a:stretch>
@@ -643,7 +832,7 @@
                     <pic:cNvPicPr/>
                   </pic:nvPicPr>
                   <pic:blipFill>
-                    <a:blip r:embed="rId12"/>
+                    <a:blip r:embed="rId16"/>
                     <a:stretch>
                       <a:fillRect/>
                     </a:stretch>
@@ -706,7 +895,7 @@
                     <pic:cNvPicPr/>
                   </pic:nvPicPr>
                   <pic:blipFill>
-                    <a:blip r:embed="rId13"/>
+                    <a:blip r:embed="rId17"/>
                     <a:stretch>
                       <a:fillRect/>
                     </a:stretch>
@@ -838,7 +1027,7 @@
                     <pic:cNvPicPr/>
                   </pic:nvPicPr>
                   <pic:blipFill>
-                    <a:blip r:embed="rId14"/>
+                    <a:blip r:embed="rId18"/>
                     <a:stretch>
                       <a:fillRect/>
                     </a:stretch>
@@ -927,7 +1116,7 @@
                     <pic:cNvPicPr/>
                   </pic:nvPicPr>
                   <pic:blipFill>
-                    <a:blip r:embed="rId15"/>
+                    <a:blip r:embed="rId19"/>
                     <a:stretch>
                       <a:fillRect/>
                     </a:stretch>
@@ -1033,7 +1222,7 @@
                     <pic:cNvPicPr/>
                   </pic:nvPicPr>
                   <pic:blipFill>
-                    <a:blip r:embed="rId16"/>
+                    <a:blip r:embed="rId20"/>
                     <a:stretch>
                       <a:fillRect/>
                     </a:stretch>
@@ -1078,7 +1267,7 @@
                     <pic:cNvPicPr/>
                   </pic:nvPicPr>
                   <pic:blipFill>
-                    <a:blip r:embed="rId17"/>
+                    <a:blip r:embed="rId21"/>
                     <a:stretch>
                       <a:fillRect/>
                     </a:stretch>
@@ -1286,7 +1475,7 @@
                     <pic:cNvPicPr/>
                   </pic:nvPicPr>
                   <pic:blipFill>
-                    <a:blip r:embed="rId18"/>
+                    <a:blip r:embed="rId22"/>
                     <a:stretch>
                       <a:fillRect/>
                     </a:stretch>
@@ -1344,7 +1533,7 @@
                     <pic:cNvPicPr/>
                   </pic:nvPicPr>
                   <pic:blipFill>
-                    <a:blip r:embed="rId19"/>
+                    <a:blip r:embed="rId23"/>
                     <a:stretch>
                       <a:fillRect/>
                     </a:stretch>
@@ -1402,7 +1591,7 @@
                     <pic:cNvPicPr/>
                   </pic:nvPicPr>
                   <pic:blipFill>
-                    <a:blip r:embed="rId20"/>
+                    <a:blip r:embed="rId24"/>
                     <a:stretch>
                       <a:fillRect/>
                     </a:stretch>
@@ -1517,7 +1706,7 @@
                     <pic:cNvPicPr/>
                   </pic:nvPicPr>
                   <pic:blipFill>
-                    <a:blip r:embed="rId21"/>
+                    <a:blip r:embed="rId25"/>
                     <a:stretch>
                       <a:fillRect/>
                     </a:stretch>
@@ -1608,7 +1797,7 @@
                     <pic:cNvPicPr/>
                   </pic:nvPicPr>
                   <pic:blipFill>
-                    <a:blip r:embed="rId22"/>
+                    <a:blip r:embed="rId26"/>
                     <a:stretch>
                       <a:fillRect/>
                     </a:stretch>
@@ -1674,7 +1863,7 @@
                     <pic:cNvPicPr/>
                   </pic:nvPicPr>
                   <pic:blipFill>
-                    <a:blip r:embed="rId23"/>
+                    <a:blip r:embed="rId27"/>
                     <a:stretch>
                       <a:fillRect/>
                     </a:stretch>
@@ -1769,7 +1958,7 @@
                     <pic:cNvPicPr/>
                   </pic:nvPicPr>
                   <pic:blipFill>
-                    <a:blip r:embed="rId24"/>
+                    <a:blip r:embed="rId28"/>
                     <a:stretch>
                       <a:fillRect/>
                     </a:stretch>
@@ -1982,7 +2171,7 @@
                     <pic:cNvPicPr/>
                   </pic:nvPicPr>
                   <pic:blipFill>
-                    <a:blip r:embed="rId25"/>
+                    <a:blip r:embed="rId29"/>
                     <a:stretch>
                       <a:fillRect/>
                     </a:stretch>
@@ -2025,7 +2214,7 @@
                     <pic:cNvPicPr/>
                   </pic:nvPicPr>
                   <pic:blipFill>
-                    <a:blip r:embed="rId26"/>
+                    <a:blip r:embed="rId30"/>
                     <a:stretch>
                       <a:fillRect/>
                     </a:stretch>
@@ -2069,7 +2258,7 @@
                     <pic:cNvPicPr/>
                   </pic:nvPicPr>
                   <pic:blipFill>
-                    <a:blip r:embed="rId27"/>
+                    <a:blip r:embed="rId31"/>
                     <a:stretch>
                       <a:fillRect/>
                     </a:stretch>
@@ -2219,7 +2408,7 @@
                     <pic:cNvPicPr/>
                   </pic:nvPicPr>
                   <pic:blipFill>
-                    <a:blip r:embed="rId28"/>
+                    <a:blip r:embed="rId32"/>
                     <a:stretch>
                       <a:fillRect/>
                     </a:stretch>
@@ -2263,7 +2452,7 @@
                     <pic:cNvPicPr/>
                   </pic:nvPicPr>
                   <pic:blipFill>
-                    <a:blip r:embed="rId29"/>
+                    <a:blip r:embed="rId33"/>
                     <a:stretch>
                       <a:fillRect/>
                     </a:stretch>
@@ -2375,7 +2564,7 @@
                     <pic:cNvPicPr/>
                   </pic:nvPicPr>
                   <pic:blipFill>
-                    <a:blip r:embed="rId30"/>
+                    <a:blip r:embed="rId34"/>
                     <a:stretch>
                       <a:fillRect/>
                     </a:stretch>
@@ -6804,6 +6993,18 @@
     <w:rPr>
       <w:color w:val="605E5C"/>
       <w:shd w:val="clear" w:color="auto" w:fill="E1DFDD"/>
+    </w:rPr>
+  </w:style>
+  <w:style w:type="character" w:styleId="FollowedHyperlink">
+    <w:name w:val="FollowedHyperlink"/>
+    <w:basedOn w:val="DefaultParagraphFont"/>
+    <w:uiPriority w:val="99"/>
+    <w:semiHidden/>
+    <w:unhideWhenUsed/>
+    <w:rsid w:val="00FE4433"/>
+    <w:rPr>
+      <w:color w:val="954F72" w:themeColor="followedHyperlink"/>
+      <w:u w:val="single"/>
     </w:rPr>
   </w:style>
 </w:styles>

</xml_diff>

<commit_message>
pushing final changes and PDF copies
</commit_message>
<xml_diff>
--- a/Labs/Lab 1/Fabic In A Day Lab Instructions - Lab 1.docx
+++ b/Labs/Lab 1/Fabic In A Day Lab Instructions - Lab 1.docx
@@ -483,6 +483,9 @@
       </w:r>
       <w:r>
         <w:t>FIAD program</w:t>
+      </w:r>
+      <w:r>
+        <w:t>.</w:t>
       </w:r>
     </w:p>
     <w:p>
@@ -1319,12 +1322,21 @@
       <w:r>
         <w:t xml:space="preserve"> dropdown and select </w:t>
       </w:r>
-      <w:r>
-        <w:rPr>
-          <w:b/>
-          <w:bCs/>
-        </w:rPr>
-        <w:t>New pool</w:t>
+      <w:proofErr w:type="gramStart"/>
+      <w:r>
+        <w:rPr>
+          <w:b/>
+          <w:bCs/>
+        </w:rPr>
+        <w:t>New</w:t>
+      </w:r>
+      <w:proofErr w:type="gramEnd"/>
+      <w:r>
+        <w:rPr>
+          <w:b/>
+          <w:bCs/>
+        </w:rPr>
+        <w:t xml:space="preserve"> pool</w:t>
       </w:r>
       <w:r>
         <w:t>.</w:t>
@@ -1655,12 +1667,21 @@
       <w:r>
         <w:t xml:space="preserve"> tab, toggle off </w:t>
       </w:r>
-      <w:r>
-        <w:rPr>
-          <w:b/>
-          <w:bCs/>
-        </w:rPr>
-        <w:t>For notebooks</w:t>
+      <w:proofErr w:type="gramStart"/>
+      <w:r>
+        <w:rPr>
+          <w:b/>
+          <w:bCs/>
+        </w:rPr>
+        <w:t>For</w:t>
+      </w:r>
+      <w:proofErr w:type="gramEnd"/>
+      <w:r>
+        <w:rPr>
+          <w:b/>
+          <w:bCs/>
+        </w:rPr>
+        <w:t xml:space="preserve"> notebooks</w:t>
       </w:r>
       <w:r>
         <w:t xml:space="preserve"> and click </w:t>
@@ -1912,12 +1933,21 @@
         <w:t>akehouse</w:t>
       </w:r>
       <w:proofErr w:type="spellEnd"/>
-      <w:r>
-        <w:rPr>
-          <w:b/>
-          <w:bCs/>
-        </w:rPr>
-        <w:t>_{your initials}</w:t>
+      <w:proofErr w:type="gramStart"/>
+      <w:r>
+        <w:rPr>
+          <w:b/>
+          <w:bCs/>
+        </w:rPr>
+        <w:t>_{</w:t>
+      </w:r>
+      <w:proofErr w:type="gramEnd"/>
+      <w:r>
+        <w:rPr>
+          <w:b/>
+          <w:bCs/>
+        </w:rPr>
+        <w:t>your initials}</w:t>
       </w:r>
       <w:r>
         <w:t>.</w:t>
@@ -7306,6 +7336,15 @@
 </file>
 
 <file path=customXml/item1.xml><?xml version="1.0" encoding="utf-8"?>
+<?mso-contentType ?>
+<FormTemplates xmlns="http://schemas.microsoft.com/sharepoint/v3/contenttype/forms">
+  <Display>DocumentLibraryForm</Display>
+  <Edit>DocumentLibraryForm</Edit>
+  <New>DocumentLibraryForm</New>
+</FormTemplates>
+</file>
+
+<file path=customXml/item2.xml><?xml version="1.0" encoding="utf-8"?>
 <p:properties xmlns:p="http://schemas.microsoft.com/office/2006/metadata/properties" xmlns:xsi="http://www.w3.org/2001/XMLSchema-instance" xmlns:pc="http://schemas.microsoft.com/office/infopath/2007/PartnerControls">
   <documentManagement>
     <TaxCatchAll xmlns="1af30539-4c5a-4c0e-affd-dcea9f982d77" xsi:nil="true"/>
@@ -7314,15 +7353,6 @@
     </lcf76f155ced4ddcb4097134ff3c332f>
   </documentManagement>
 </p:properties>
-</file>
-
-<file path=customXml/item2.xml><?xml version="1.0" encoding="utf-8"?>
-<?mso-contentType ?>
-<FormTemplates xmlns="http://schemas.microsoft.com/sharepoint/v3/contenttype/forms">
-  <Display>DocumentLibraryForm</Display>
-  <Edit>DocumentLibraryForm</Edit>
-  <New>DocumentLibraryForm</New>
-</FormTemplates>
 </file>
 
 <file path=customXml/item3.xml><?xml version="1.0" encoding="utf-8"?>
@@ -7527,20 +7557,20 @@
 </file>
 
 <file path=customXml/itemProps1.xml><?xml version="1.0" encoding="utf-8"?>
+<ds:datastoreItem xmlns:ds="http://schemas.openxmlformats.org/officeDocument/2006/customXml" ds:itemID="{8CBBF9E2-AA8D-439F-8AC3-2268457AB0D6}">
+  <ds:schemaRefs>
+    <ds:schemaRef ds:uri="http://schemas.microsoft.com/sharepoint/v3/contenttype/forms"/>
+  </ds:schemaRefs>
+</ds:datastoreItem>
+</file>
+
+<file path=customXml/itemProps2.xml><?xml version="1.0" encoding="utf-8"?>
 <ds:datastoreItem xmlns:ds="http://schemas.openxmlformats.org/officeDocument/2006/customXml" ds:itemID="{368D8840-266D-4837-9E22-E00F044A01A8}">
   <ds:schemaRefs>
     <ds:schemaRef ds:uri="http://schemas.microsoft.com/office/2006/metadata/properties"/>
     <ds:schemaRef ds:uri="http://schemas.microsoft.com/office/infopath/2007/PartnerControls"/>
     <ds:schemaRef ds:uri="1af30539-4c5a-4c0e-affd-dcea9f982d77"/>
     <ds:schemaRef ds:uri="76fff459-3134-4829-af8b-ba22fe4396ac"/>
-  </ds:schemaRefs>
-</ds:datastoreItem>
-</file>
-
-<file path=customXml/itemProps2.xml><?xml version="1.0" encoding="utf-8"?>
-<ds:datastoreItem xmlns:ds="http://schemas.openxmlformats.org/officeDocument/2006/customXml" ds:itemID="{8CBBF9E2-AA8D-439F-8AC3-2268457AB0D6}">
-  <ds:schemaRefs>
-    <ds:schemaRef ds:uri="http://schemas.microsoft.com/sharepoint/v3/contenttype/forms"/>
   </ds:schemaRefs>
 </ds:datastoreItem>
 </file>

</xml_diff>